<commit_message>
corrected (L=20, random noise)
</commit_message>
<xml_diff>
--- a/Science_paper/02_Сенов М.А., Голяндина Н.Э._Численное исследование ошибок.docx
+++ b/Science_paper/02_Сенов М.А., Голяндина Н.Э._Численное исследование ошибок.docx
@@ -24,8 +24,13 @@
       <w:r>
         <w:t xml:space="preserve">, </w:t>
       </w:r>
-      <w:r>
-        <w:t>Голяндина Н.Э.</w:t>
+      <w:proofErr w:type="spellStart"/>
+      <w:r>
+        <w:t>Голяндина</w:t>
+      </w:r>
+      <w:proofErr w:type="spellEnd"/>
+      <w:r>
+        <w:t xml:space="preserve"> Н.Э.</w:t>
       </w:r>
       <w:r>
         <w:rPr>
@@ -103,7 +108,25 @@
           <w:sz w:val="24"/>
           <w:szCs w:val="24"/>
         </w:rPr>
-        <w:t xml:space="preserve">В данной работе рассматривается задача выделения комплекснозначного сигнала из </w:t>
+        <w:t xml:space="preserve">В данной работе рассматривается задача выделения </w:t>
+      </w:r>
+      <w:proofErr w:type="spellStart"/>
+      <w:r>
+        <w:rPr>
+          <w:rFonts w:ascii="Times New Roman" w:hAnsi="Times New Roman" w:cs="Times New Roman"/>
+          <w:sz w:val="24"/>
+          <w:szCs w:val="24"/>
+        </w:rPr>
+        <w:t>комплекснозначного</w:t>
+      </w:r>
+      <w:proofErr w:type="spellEnd"/>
+      <w:r>
+        <w:rPr>
+          <w:rFonts w:ascii="Times New Roman" w:hAnsi="Times New Roman" w:cs="Times New Roman"/>
+          <w:sz w:val="24"/>
+          <w:szCs w:val="24"/>
+        </w:rPr>
+        <w:t xml:space="preserve"> сигнала из </w:t>
       </w:r>
       <w:r>
         <w:rPr>
@@ -119,7 +142,25 @@
           <w:sz w:val="24"/>
           <w:szCs w:val="24"/>
         </w:rPr>
-        <w:t xml:space="preserve"> методом комплекснозначного анализа сингулярного спектра (</w:t>
+        <w:t xml:space="preserve"> методом </w:t>
+      </w:r>
+      <w:proofErr w:type="spellStart"/>
+      <w:r>
+        <w:rPr>
+          <w:rFonts w:ascii="Times New Roman" w:hAnsi="Times New Roman" w:cs="Times New Roman"/>
+          <w:sz w:val="24"/>
+          <w:szCs w:val="24"/>
+        </w:rPr>
+        <w:t>комплекснозначного</w:t>
+      </w:r>
+      <w:proofErr w:type="spellEnd"/>
+      <w:r>
+        <w:rPr>
+          <w:rFonts w:ascii="Times New Roman" w:hAnsi="Times New Roman" w:cs="Times New Roman"/>
+          <w:sz w:val="24"/>
+          <w:szCs w:val="24"/>
+        </w:rPr>
+        <w:t xml:space="preserve"> анализа сингулярного спектра (</w:t>
       </w:r>
       <w:r>
         <w:rPr>
@@ -435,6 +476,7 @@
         </w:rPr>
         <w:t xml:space="preserve">соотношения полной ошибки </w:t>
       </w:r>
+      <w:proofErr w:type="spellStart"/>
       <w:r>
         <w:rPr>
           <w:rFonts w:ascii="Times New Roman" w:hAnsi="Times New Roman" w:cs="Times New Roman"/>
@@ -454,6 +496,7 @@
         </w:rPr>
         <w:t>full</w:t>
       </w:r>
+      <w:proofErr w:type="spellEnd"/>
       <w:r>
         <w:rPr>
           <w:rFonts w:ascii="Times New Roman" w:hAnsi="Times New Roman" w:cs="Times New Roman"/>
@@ -605,6 +648,7 @@
         </w:rPr>
         <w:t>x</w:t>
       </w:r>
+      <w:proofErr w:type="gramStart"/>
       <w:r>
         <w:rPr>
           <w:rFonts w:ascii="Times New Roman" w:hAnsi="Times New Roman" w:cs="Times New Roman"/>
@@ -622,8 +666,9 @@
           <w:sz w:val="24"/>
           <w:szCs w:val="24"/>
         </w:rPr>
-        <w:t>,…,</w:t>
-      </w:r>
+        <w:t>,…</w:t>
+      </w:r>
+      <w:proofErr w:type="gramEnd"/>
       <w:r>
         <w:rPr>
           <w:rFonts w:ascii="Times New Roman" w:hAnsi="Times New Roman" w:cs="Times New Roman"/>
@@ -631,20 +676,10 @@
           <w:iCs/>
           <w:sz w:val="24"/>
           <w:szCs w:val="24"/>
-          <w:lang w:val="en-US"/>
-        </w:rPr>
-        <w:t>x</w:t>
-      </w:r>
-      <w:r>
-        <w:rPr>
-          <w:rFonts w:ascii="Times New Roman" w:hAnsi="Times New Roman" w:cs="Times New Roman"/>
-          <w:sz w:val="24"/>
-          <w:szCs w:val="24"/>
-          <w:vertAlign w:val="subscript"/>
-          <w:lang w:val="en-US"/>
-        </w:rPr>
-        <w:t>N</w:t>
-      </w:r>
+        </w:rPr>
+        <w:t>,</w:t>
+      </w:r>
+      <w:proofErr w:type="spellStart"/>
       <w:r>
         <w:rPr>
           <w:rFonts w:ascii="Times New Roman" w:hAnsi="Times New Roman" w:cs="Times New Roman"/>
@@ -652,17 +687,21 @@
           <w:iCs/>
           <w:sz w:val="24"/>
           <w:szCs w:val="24"/>
-        </w:rPr>
-        <w:t>)</w:t>
-      </w:r>
-      <w:r>
-        <w:rPr>
-          <w:rFonts w:ascii="Times New Roman" w:hAnsi="Times New Roman" w:cs="Times New Roman"/>
-          <w:sz w:val="24"/>
-          <w:szCs w:val="24"/>
-        </w:rPr>
-        <w:t xml:space="preserve"> длины </w:t>
-      </w:r>
+          <w:lang w:val="en-US"/>
+        </w:rPr>
+        <w:t>x</w:t>
+      </w:r>
+      <w:r>
+        <w:rPr>
+          <w:rFonts w:ascii="Times New Roman" w:hAnsi="Times New Roman" w:cs="Times New Roman"/>
+          <w:sz w:val="24"/>
+          <w:szCs w:val="24"/>
+          <w:vertAlign w:val="subscript"/>
+          <w:lang w:val="en-US"/>
+        </w:rPr>
+        <w:t>N</w:t>
+      </w:r>
+      <w:proofErr w:type="spellEnd"/>
       <w:r>
         <w:rPr>
           <w:rFonts w:ascii="Times New Roman" w:hAnsi="Times New Roman" w:cs="Times New Roman"/>
@@ -670,17 +709,16 @@
           <w:iCs/>
           <w:sz w:val="24"/>
           <w:szCs w:val="24"/>
-          <w:lang w:val="en-US"/>
-        </w:rPr>
-        <w:t>N</w:t>
-      </w:r>
-      <w:r>
-        <w:rPr>
-          <w:rFonts w:ascii="Times New Roman" w:hAnsi="Times New Roman" w:cs="Times New Roman"/>
-          <w:sz w:val="24"/>
-          <w:szCs w:val="24"/>
-        </w:rPr>
-        <w:t xml:space="preserve">, где </w:t>
+        </w:rPr>
+        <w:t>)</w:t>
+      </w:r>
+      <w:r>
+        <w:rPr>
+          <w:rFonts w:ascii="Times New Roman" w:hAnsi="Times New Roman" w:cs="Times New Roman"/>
+          <w:sz w:val="24"/>
+          <w:szCs w:val="24"/>
+        </w:rPr>
+        <w:t xml:space="preserve"> длины </w:t>
       </w:r>
       <w:r>
         <w:rPr>
@@ -691,8 +729,17 @@
           <w:szCs w:val="24"/>
           <w:lang w:val="en-US"/>
         </w:rPr>
-        <w:t>x</w:t>
-      </w:r>
+        <w:t>N</w:t>
+      </w:r>
+      <w:r>
+        <w:rPr>
+          <w:rFonts w:ascii="Times New Roman" w:hAnsi="Times New Roman" w:cs="Times New Roman"/>
+          <w:sz w:val="24"/>
+          <w:szCs w:val="24"/>
+        </w:rPr>
+        <w:t xml:space="preserve">, где </w:t>
+      </w:r>
+      <w:proofErr w:type="spellStart"/>
       <w:r>
         <w:rPr>
           <w:rFonts w:ascii="Times New Roman" w:hAnsi="Times New Roman" w:cs="Times New Roman"/>
@@ -700,10 +747,9 @@
           <w:iCs/>
           <w:sz w:val="24"/>
           <w:szCs w:val="24"/>
-          <w:vertAlign w:val="subscript"/>
-          <w:lang w:val="en-US"/>
-        </w:rPr>
-        <w:t>n</w:t>
+          <w:lang w:val="en-US"/>
+        </w:rPr>
+        <w:t>x</w:t>
       </w:r>
       <w:r>
         <w:rPr>
@@ -712,9 +758,12 @@
           <w:iCs/>
           <w:sz w:val="24"/>
           <w:szCs w:val="24"/>
-        </w:rPr>
-        <w:t xml:space="preserve"> = </w:t>
-      </w:r>
+          <w:vertAlign w:val="subscript"/>
+          <w:lang w:val="en-US"/>
+        </w:rPr>
+        <w:t>n</w:t>
+      </w:r>
+      <w:proofErr w:type="spellEnd"/>
       <w:r>
         <w:rPr>
           <w:rFonts w:ascii="Times New Roman" w:hAnsi="Times New Roman" w:cs="Times New Roman"/>
@@ -722,10 +771,10 @@
           <w:iCs/>
           <w:sz w:val="24"/>
           <w:szCs w:val="24"/>
-          <w:lang w:val="en-US"/>
-        </w:rPr>
-        <w:t>s</w:t>
-      </w:r>
+        </w:rPr>
+        <w:t xml:space="preserve"> = </w:t>
+      </w:r>
+      <w:proofErr w:type="spellStart"/>
       <w:r>
         <w:rPr>
           <w:rFonts w:ascii="Times New Roman" w:hAnsi="Times New Roman" w:cs="Times New Roman"/>
@@ -733,10 +782,9 @@
           <w:iCs/>
           <w:sz w:val="24"/>
           <w:szCs w:val="24"/>
-          <w:vertAlign w:val="subscript"/>
-          <w:lang w:val="en-US"/>
-        </w:rPr>
-        <w:t>n</w:t>
+          <w:lang w:val="en-US"/>
+        </w:rPr>
+        <w:t>s</w:t>
       </w:r>
       <w:r>
         <w:rPr>
@@ -745,9 +793,12 @@
           <w:iCs/>
           <w:sz w:val="24"/>
           <w:szCs w:val="24"/>
-        </w:rPr>
-        <w:t xml:space="preserve"> + </w:t>
-      </w:r>
+          <w:vertAlign w:val="subscript"/>
+          <w:lang w:val="en-US"/>
+        </w:rPr>
+        <w:t>n</w:t>
+      </w:r>
+      <w:proofErr w:type="spellEnd"/>
       <w:r>
         <w:rPr>
           <w:rFonts w:ascii="Times New Roman" w:hAnsi="Times New Roman" w:cs="Times New Roman"/>
@@ -755,10 +806,10 @@
           <w:iCs/>
           <w:sz w:val="24"/>
           <w:szCs w:val="24"/>
-          <w:lang w:val="en-US"/>
-        </w:rPr>
-        <w:t>d</w:t>
-      </w:r>
+        </w:rPr>
+        <w:t xml:space="preserve"> + </w:t>
+      </w:r>
+      <w:proofErr w:type="spellStart"/>
       <w:r>
         <w:rPr>
           <w:rFonts w:ascii="Times New Roman" w:hAnsi="Times New Roman" w:cs="Times New Roman"/>
@@ -766,34 +817,9 @@
           <w:iCs/>
           <w:sz w:val="24"/>
           <w:szCs w:val="24"/>
-          <w:vertAlign w:val="subscript"/>
-          <w:lang w:val="en-US"/>
-        </w:rPr>
-        <w:t>n</w:t>
-      </w:r>
-      <w:r>
-        <w:rPr>
-          <w:rFonts w:ascii="Times New Roman" w:hAnsi="Times New Roman" w:cs="Times New Roman"/>
-          <w:sz w:val="24"/>
-          <w:szCs w:val="24"/>
-        </w:rPr>
-        <w:t>.</w:t>
-      </w:r>
-      <w:r>
-        <w:rPr>
-          <w:rFonts w:ascii="Times New Roman" w:hAnsi="Times New Roman" w:cs="Times New Roman"/>
-          <w:sz w:val="24"/>
-          <w:szCs w:val="24"/>
-        </w:rPr>
-        <w:t xml:space="preserve"> </w:t>
-      </w:r>
-      <w:r>
-        <w:rPr>
-          <w:rFonts w:ascii="Times New Roman" w:hAnsi="Times New Roman" w:cs="Times New Roman"/>
-          <w:sz w:val="24"/>
-          <w:szCs w:val="24"/>
-        </w:rPr>
-        <w:t xml:space="preserve">Будем рассматривать сигнал в виде </w:t>
+          <w:lang w:val="en-US"/>
+        </w:rPr>
+        <w:t>d</w:t>
       </w:r>
       <w:r>
         <w:rPr>
@@ -802,10 +828,37 @@
           <w:iCs/>
           <w:sz w:val="24"/>
           <w:szCs w:val="24"/>
-          <w:lang w:val="en-US"/>
-        </w:rPr>
-        <w:t>s</w:t>
-      </w:r>
+          <w:vertAlign w:val="subscript"/>
+          <w:lang w:val="en-US"/>
+        </w:rPr>
+        <w:t>n</w:t>
+      </w:r>
+      <w:proofErr w:type="spellEnd"/>
+      <w:r>
+        <w:rPr>
+          <w:rFonts w:ascii="Times New Roman" w:hAnsi="Times New Roman" w:cs="Times New Roman"/>
+          <w:sz w:val="24"/>
+          <w:szCs w:val="24"/>
+        </w:rPr>
+        <w:t>.</w:t>
+      </w:r>
+      <w:r>
+        <w:rPr>
+          <w:rFonts w:ascii="Times New Roman" w:hAnsi="Times New Roman" w:cs="Times New Roman"/>
+          <w:sz w:val="24"/>
+          <w:szCs w:val="24"/>
+        </w:rPr>
+        <w:t xml:space="preserve"> </w:t>
+      </w:r>
+      <w:r>
+        <w:rPr>
+          <w:rFonts w:ascii="Times New Roman" w:hAnsi="Times New Roman" w:cs="Times New Roman"/>
+          <w:sz w:val="24"/>
+          <w:szCs w:val="24"/>
+        </w:rPr>
+        <w:t xml:space="preserve">Будем рассматривать сигнал в виде </w:t>
+      </w:r>
+      <w:proofErr w:type="spellStart"/>
       <w:r>
         <w:rPr>
           <w:rFonts w:ascii="Times New Roman" w:hAnsi="Times New Roman" w:cs="Times New Roman"/>
@@ -813,44 +866,9 @@
           <w:iCs/>
           <w:sz w:val="24"/>
           <w:szCs w:val="24"/>
-          <w:vertAlign w:val="subscript"/>
-          <w:lang w:val="en-US"/>
-        </w:rPr>
-        <w:t>n</w:t>
-      </w:r>
-      <w:r>
-        <w:rPr>
-          <w:rFonts w:ascii="Times New Roman" w:hAnsi="Times New Roman" w:cs="Times New Roman"/>
-          <w:sz w:val="24"/>
-          <w:szCs w:val="24"/>
-        </w:rPr>
-        <w:t xml:space="preserve"> = </w:t>
-      </w:r>
-      <w:r>
-        <w:rPr>
-          <w:rFonts w:ascii="Times New Roman" w:hAnsi="Times New Roman" w:cs="Times New Roman"/>
-          <w:sz w:val="24"/>
-          <w:szCs w:val="24"/>
-          <w:lang w:val="en-US"/>
-        </w:rPr>
-        <w:t>cos</w:t>
-      </w:r>
-      <w:r>
-        <w:rPr>
-          <w:rFonts w:ascii="Times New Roman" w:hAnsi="Times New Roman" w:cs="Times New Roman"/>
-          <w:sz w:val="24"/>
-          <w:szCs w:val="24"/>
-        </w:rPr>
-        <w:t>(2</w:t>
-      </w:r>
-      <w:r>
-        <w:rPr>
-          <w:rFonts w:ascii="Times New Roman" w:hAnsi="Times New Roman" w:cs="Times New Roman"/>
-          <w:sz w:val="24"/>
-          <w:szCs w:val="24"/>
-          <w:lang w:val="en-US"/>
-        </w:rPr>
-        <w:t>π</w:t>
+          <w:lang w:val="en-US"/>
+        </w:rPr>
+        <w:t>s</w:t>
       </w:r>
       <w:r>
         <w:rPr>
@@ -859,10 +877,57 @@
           <w:iCs/>
           <w:sz w:val="24"/>
           <w:szCs w:val="24"/>
+          <w:vertAlign w:val="subscript"/>
           <w:lang w:val="en-US"/>
         </w:rPr>
         <w:t>n</w:t>
       </w:r>
+      <w:proofErr w:type="spellEnd"/>
+      <w:r>
+        <w:rPr>
+          <w:rFonts w:ascii="Times New Roman" w:hAnsi="Times New Roman" w:cs="Times New Roman"/>
+          <w:sz w:val="24"/>
+          <w:szCs w:val="24"/>
+        </w:rPr>
+        <w:t xml:space="preserve"> = </w:t>
+      </w:r>
+      <w:r>
+        <w:rPr>
+          <w:rFonts w:ascii="Times New Roman" w:hAnsi="Times New Roman" w:cs="Times New Roman"/>
+          <w:sz w:val="24"/>
+          <w:szCs w:val="24"/>
+          <w:lang w:val="en-US"/>
+        </w:rPr>
+        <w:t>cos</w:t>
+      </w:r>
+      <w:r>
+        <w:rPr>
+          <w:rFonts w:ascii="Times New Roman" w:hAnsi="Times New Roman" w:cs="Times New Roman"/>
+          <w:sz w:val="24"/>
+          <w:szCs w:val="24"/>
+        </w:rPr>
+        <w:t>(2</w:t>
+      </w:r>
+      <w:r>
+        <w:rPr>
+          <w:rFonts w:ascii="Times New Roman" w:hAnsi="Times New Roman" w:cs="Times New Roman"/>
+          <w:sz w:val="24"/>
+          <w:szCs w:val="24"/>
+          <w:lang w:val="en-US"/>
+        </w:rPr>
+        <w:t>π</w:t>
+      </w:r>
+      <w:r>
+        <w:rPr>
+          <w:rFonts w:ascii="Times New Roman" w:hAnsi="Times New Roman" w:cs="Times New Roman"/>
+          <w:i/>
+          <w:iCs/>
+          <w:sz w:val="24"/>
+          <w:szCs w:val="24"/>
+          <w:lang w:val="en-US"/>
+        </w:rPr>
+        <w:t>n</w:t>
+      </w:r>
       <w:r>
         <w:rPr>
           <w:rFonts w:ascii="Times New Roman" w:hAnsi="Times New Roman" w:cs="Times New Roman"/>
@@ -871,6 +936,7 @@
         </w:rPr>
         <w:t xml:space="preserve">/10) + </w:t>
       </w:r>
+      <w:proofErr w:type="spellStart"/>
       <w:r>
         <w:rPr>
           <w:rFonts w:ascii="Times New Roman" w:hAnsi="Times New Roman" w:cs="Times New Roman"/>
@@ -880,6 +946,7 @@
         </w:rPr>
         <w:t>i</w:t>
       </w:r>
+      <w:proofErr w:type="spellEnd"/>
       <w:r>
         <w:rPr>
           <w:rFonts w:ascii="Times New Roman" w:hAnsi="Times New Roman" w:cs="Times New Roman"/>
@@ -1081,6 +1148,7 @@
         </w:rPr>
         <w:t xml:space="preserve">+ </w:t>
       </w:r>
+      <w:proofErr w:type="spellStart"/>
       <w:r>
         <w:rPr>
           <w:rFonts w:ascii="Times New Roman" w:eastAsia="CMMI12" w:hAnsi="Times New Roman" w:cs="Times New Roman"/>
@@ -1089,6 +1157,7 @@
         </w:rPr>
         <w:t>iζ</w:t>
       </w:r>
+      <w:proofErr w:type="spellEnd"/>
       <w:r>
         <w:rPr>
           <w:rFonts w:ascii="Times New Roman" w:eastAsia="CMMI12" w:hAnsi="Times New Roman" w:cs="Times New Roman"/>
@@ -1157,6 +1226,7 @@
         </w:rPr>
         <w:t xml:space="preserve"> – независимые случайный величины со стандартным нормальным распределением, </w:t>
       </w:r>
+      <w:proofErr w:type="spellStart"/>
       <w:r>
         <w:rPr>
           <w:rFonts w:ascii="Times New Roman" w:eastAsia="CMMI12" w:hAnsi="Times New Roman" w:cs="Times New Roman"/>
@@ -1166,6 +1236,7 @@
         </w:rPr>
         <w:t>i</w:t>
       </w:r>
+      <w:proofErr w:type="spellEnd"/>
       <w:r>
         <w:rPr>
           <w:rFonts w:ascii="Times New Roman" w:eastAsia="CMMI12" w:hAnsi="Times New Roman" w:cs="Times New Roman"/>
@@ -1495,7 +1566,42 @@
           <w:sz w:val="24"/>
           <w:szCs w:val="24"/>
         </w:rPr>
-        <w:t xml:space="preserve">Численные результаты (в случае случайного шума ошибка оценивалась на основе 100 реализаций случайного ряда) представлены в табл.1. Ноль означает отсутствие сходимости, а 1 – ее наличие. </w:t>
+        <w:t>Численные результаты (в случае случайного шума ошибка оценивалась на основе 100 реализаций случайного ряда) представлены в табл.1. Ноль означает отсутствие сходимости, а 1 – ее наличие</w:t>
+      </w:r>
+      <w:r>
+        <w:rPr>
+          <w:rFonts w:ascii="Times New Roman" w:hAnsi="Times New Roman" w:cs="Times New Roman"/>
+          <w:sz w:val="24"/>
+          <w:szCs w:val="24"/>
+        </w:rPr>
+        <w:t xml:space="preserve">, при этом 1* означает, что, судя по всему, среднее значение равно нулю для любого </w:t>
+      </w:r>
+      <w:r>
+        <w:rPr>
+          <w:rFonts w:ascii="Times New Roman" w:hAnsi="Times New Roman" w:cs="Times New Roman"/>
+          <w:i/>
+          <w:iCs/>
+          <w:sz w:val="24"/>
+          <w:szCs w:val="24"/>
+          <w:lang w:val="en-US"/>
+        </w:rPr>
+        <w:t>N</w:t>
+      </w:r>
+      <w:r>
+        <w:rPr>
+          <w:rFonts w:ascii="Times New Roman" w:hAnsi="Times New Roman" w:cs="Times New Roman"/>
+          <w:sz w:val="24"/>
+          <w:szCs w:val="24"/>
+        </w:rPr>
+        <w:t>.</w:t>
+      </w:r>
+      <w:r>
+        <w:rPr>
+          <w:rFonts w:ascii="Times New Roman" w:hAnsi="Times New Roman" w:cs="Times New Roman"/>
+          <w:sz w:val="24"/>
+          <w:szCs w:val="24"/>
+        </w:rPr>
+        <w:t xml:space="preserve"> </w:t>
       </w:r>
       <w:r>
         <w:rPr>
@@ -2126,7 +2232,7 @@
                 <w:color w:val="000000"/>
                 <w:lang w:eastAsia="ru-RU"/>
               </w:rPr>
-              <w:t>0</w:t>
+              <w:t>1*</w:t>
             </w:r>
           </w:p>
         </w:tc>
@@ -2511,6 +2617,7 @@
               </w:rPr>
               <w:t xml:space="preserve">, </w:t>
             </w:r>
+            <w:proofErr w:type="spellStart"/>
             <w:r>
               <w:rPr>
                 <w:rFonts w:ascii="Times New Roman" w:eastAsia="Times New Roman" w:hAnsi="Times New Roman" w:cs="Times New Roman"/>
@@ -2528,6 +2635,7 @@
               </w:rPr>
               <w:t>full</w:t>
             </w:r>
+            <w:proofErr w:type="spellEnd"/>
           </w:p>
         </w:tc>
         <w:tc>
@@ -2802,7 +2910,7 @@
                 <w:color w:val="000000"/>
                 <w:lang w:eastAsia="ru-RU"/>
               </w:rPr>
-              <w:t>0</w:t>
+              <w:t>1*</w:t>
             </w:r>
           </w:p>
         </w:tc>
@@ -3203,6 +3311,7 @@
               </w:rPr>
               <w:t xml:space="preserve">, </w:t>
             </w:r>
+            <w:proofErr w:type="spellStart"/>
             <w:r>
               <w:rPr>
                 <w:rFonts w:ascii="Times New Roman" w:eastAsia="Times New Roman" w:hAnsi="Times New Roman" w:cs="Times New Roman"/>
@@ -3220,6 +3329,7 @@
               </w:rPr>
               <w:t>full</w:t>
             </w:r>
+            <w:proofErr w:type="spellEnd"/>
           </w:p>
         </w:tc>
         <w:tc>
@@ -3427,8 +3537,7 @@
           <w:sz w:val="24"/>
           <w:szCs w:val="24"/>
         </w:rPr>
-        <w:lastRenderedPageBreak/>
-        <w:t xml:space="preserve">Таким образом, во всех случаях кроме </w:t>
+        <w:t>Таким образом, во всех случаях есть сходимость ошибки первого порядка к полной ошибке</w:t>
       </w:r>
       <w:r>
         <w:rPr>
@@ -3437,7 +3546,7 @@
           <w:sz w:val="24"/>
           <w:szCs w:val="24"/>
         </w:rPr>
-        <w:t xml:space="preserve">случая </w:t>
+        <w:t>. Таким образом, во всех</w:t>
       </w:r>
       <w:r>
         <w:rPr>
@@ -3446,7 +3555,43 @@
           <w:sz w:val="24"/>
           <w:szCs w:val="24"/>
         </w:rPr>
-        <w:t xml:space="preserve">фиксированной длины окна </w:t>
+        <w:t xml:space="preserve"> случаях теоретическое исследование ошибки первого порядка адекватно описывает поведение полной ошибки.</w:t>
+      </w:r>
+      <w:r>
+        <w:rPr>
+          <w:rFonts w:ascii="Times New Roman" w:hAnsi="Times New Roman" w:cs="Times New Roman"/>
+          <w:color w:val="000000"/>
+          <w:sz w:val="24"/>
+          <w:szCs w:val="24"/>
+        </w:rPr>
+        <w:t xml:space="preserve"> С</w:t>
+      </w:r>
+      <w:r>
+        <w:rPr>
+          <w:rFonts w:ascii="Times New Roman" w:hAnsi="Times New Roman" w:cs="Times New Roman"/>
+          <w:color w:val="000000"/>
+          <w:sz w:val="24"/>
+          <w:szCs w:val="24"/>
+        </w:rPr>
+        <w:t>ходимость обеих ошибок к нулю</w:t>
+      </w:r>
+      <w:r>
+        <w:rPr>
+          <w:rFonts w:ascii="Times New Roman" w:hAnsi="Times New Roman" w:cs="Times New Roman"/>
+          <w:color w:val="000000"/>
+          <w:sz w:val="24"/>
+          <w:szCs w:val="24"/>
+        </w:rPr>
+        <w:t xml:space="preserve"> имеет место во всех случая </w:t>
+      </w:r>
+      <w:r>
+        <w:rPr>
+          <w:rFonts w:ascii="Times New Roman" w:hAnsi="Times New Roman" w:cs="Times New Roman"/>
+          <w:color w:val="000000"/>
+          <w:sz w:val="24"/>
+          <w:szCs w:val="24"/>
+        </w:rPr>
+        <w:t xml:space="preserve">кроме случая фиксированной длины окна </w:t>
       </w:r>
       <w:r>
         <w:rPr>
@@ -3476,7 +3621,16 @@
           <w:sz w:val="24"/>
           <w:szCs w:val="24"/>
         </w:rPr>
-        <w:t>и возмущения в виде случайного шума есть как сходимость ошибки первого порядка к полной ошибке, так и сходимость обеих ошибок к нулю. В этих случаях теоретическое исследование ошибки первого порядка адекватно описывает поведение полной ошибки.</w:t>
+        <w:t>и возмущения в виде случайного шума</w:t>
+      </w:r>
+      <w:r>
+        <w:rPr>
+          <w:rFonts w:ascii="Times New Roman" w:hAnsi="Times New Roman" w:cs="Times New Roman"/>
+          <w:color w:val="000000"/>
+          <w:sz w:val="24"/>
+          <w:szCs w:val="24"/>
+        </w:rPr>
+        <w:t xml:space="preserve">. </w:t>
       </w:r>
     </w:p>
     <w:p>
@@ -3722,7 +3876,27 @@
           <w:szCs w:val="24"/>
           <w:lang w:val="en-US"/>
         </w:rPr>
-        <w:t xml:space="preserve">Golyandina, N., Zhigljavsky, A. Singular Spectrum Analysis for time series. </w:t>
+        <w:t xml:space="preserve">Golyandina, N., </w:t>
+      </w:r>
+      <w:proofErr w:type="spellStart"/>
+      <w:r>
+        <w:rPr>
+          <w:rFonts w:ascii="Times New Roman" w:hAnsi="Times New Roman" w:cs="Times New Roman"/>
+          <w:sz w:val="24"/>
+          <w:szCs w:val="24"/>
+          <w:lang w:val="en-US"/>
+        </w:rPr>
+        <w:t>Zhigljavsky</w:t>
+      </w:r>
+      <w:proofErr w:type="spellEnd"/>
+      <w:r>
+        <w:rPr>
+          <w:rFonts w:ascii="Times New Roman" w:hAnsi="Times New Roman" w:cs="Times New Roman"/>
+          <w:sz w:val="24"/>
+          <w:szCs w:val="24"/>
+          <w:lang w:val="en-US"/>
+        </w:rPr>
+        <w:t xml:space="preserve">, A. Singular Spectrum Analysis for time series. </w:t>
       </w:r>
       <w:r>
         <w:rPr>
@@ -3803,14 +3977,25 @@
           <w:lang w:val="en-US"/>
         </w:rPr>
       </w:pPr>
-      <w:r>
-        <w:rPr>
-          <w:rFonts w:ascii="Times New Roman" w:hAnsi="Times New Roman" w:cs="Times New Roman"/>
-          <w:sz w:val="24"/>
-          <w:szCs w:val="24"/>
-          <w:lang w:val="en-US"/>
-        </w:rPr>
-        <w:t>Keppenne, C. L., Lall</w:t>
+      <w:proofErr w:type="spellStart"/>
+      <w:r>
+        <w:rPr>
+          <w:rFonts w:ascii="Times New Roman" w:hAnsi="Times New Roman" w:cs="Times New Roman"/>
+          <w:sz w:val="24"/>
+          <w:szCs w:val="24"/>
+          <w:lang w:val="en-US"/>
+        </w:rPr>
+        <w:t>Keppenne</w:t>
+      </w:r>
+      <w:proofErr w:type="spellEnd"/>
+      <w:r>
+        <w:rPr>
+          <w:rFonts w:ascii="Times New Roman" w:hAnsi="Times New Roman" w:cs="Times New Roman"/>
+          <w:sz w:val="24"/>
+          <w:szCs w:val="24"/>
+          <w:lang w:val="en-US"/>
+        </w:rPr>
+        <w:t>, C. L., Lall</w:t>
       </w:r>
       <w:r>
         <w:rPr>
@@ -3918,14 +4103,25 @@
           <w:lang w:val="en-US"/>
         </w:rPr>
       </w:pPr>
-      <w:r>
-        <w:rPr>
-          <w:rFonts w:ascii="Times New Roman" w:hAnsi="Times New Roman" w:cs="Times New Roman"/>
-          <w:sz w:val="24"/>
-          <w:szCs w:val="24"/>
-          <w:lang w:val="en-US"/>
-        </w:rPr>
-        <w:t>Nekrutkin, V. Perturbation expansions of signal subspaces for long signals // Statistics and Its Interface</w:t>
+      <w:proofErr w:type="spellStart"/>
+      <w:r>
+        <w:rPr>
+          <w:rFonts w:ascii="Times New Roman" w:hAnsi="Times New Roman" w:cs="Times New Roman"/>
+          <w:sz w:val="24"/>
+          <w:szCs w:val="24"/>
+          <w:lang w:val="en-US"/>
+        </w:rPr>
+        <w:t>Nekrutkin</w:t>
+      </w:r>
+      <w:proofErr w:type="spellEnd"/>
+      <w:r>
+        <w:rPr>
+          <w:rFonts w:ascii="Times New Roman" w:hAnsi="Times New Roman" w:cs="Times New Roman"/>
+          <w:sz w:val="24"/>
+          <w:szCs w:val="24"/>
+          <w:lang w:val="en-US"/>
+        </w:rPr>
+        <w:t>, V. Perturbation expansions of signal subspaces for long signals // Statistics and Its Interface</w:t>
       </w:r>
       <w:r>
         <w:rPr>
@@ -4005,13 +4201,23 @@
           <w:szCs w:val="24"/>
         </w:rPr>
       </w:pPr>
-      <w:r>
-        <w:rPr>
-          <w:rFonts w:ascii="Times New Roman" w:hAnsi="Times New Roman" w:cs="Times New Roman"/>
-          <w:sz w:val="24"/>
-          <w:szCs w:val="24"/>
-        </w:rPr>
-        <w:t xml:space="preserve">Голяндина, </w:t>
+      <w:proofErr w:type="spellStart"/>
+      <w:r>
+        <w:rPr>
+          <w:rFonts w:ascii="Times New Roman" w:hAnsi="Times New Roman" w:cs="Times New Roman"/>
+          <w:sz w:val="24"/>
+          <w:szCs w:val="24"/>
+        </w:rPr>
+        <w:t>Голяндина</w:t>
+      </w:r>
+      <w:proofErr w:type="spellEnd"/>
+      <w:r>
+        <w:rPr>
+          <w:rFonts w:ascii="Times New Roman" w:hAnsi="Times New Roman" w:cs="Times New Roman"/>
+          <w:sz w:val="24"/>
+          <w:szCs w:val="24"/>
+        </w:rPr>
+        <w:t xml:space="preserve">, </w:t>
       </w:r>
       <w:r>
         <w:rPr>
@@ -4027,7 +4233,25 @@
           <w:sz w:val="24"/>
           <w:szCs w:val="24"/>
         </w:rPr>
-        <w:t>., Некруткин,</w:t>
+        <w:t xml:space="preserve">., </w:t>
+      </w:r>
+      <w:proofErr w:type="spellStart"/>
+      <w:r>
+        <w:rPr>
+          <w:rFonts w:ascii="Times New Roman" w:hAnsi="Times New Roman" w:cs="Times New Roman"/>
+          <w:sz w:val="24"/>
+          <w:szCs w:val="24"/>
+        </w:rPr>
+        <w:t>Некруткин</w:t>
+      </w:r>
+      <w:proofErr w:type="spellEnd"/>
+      <w:r>
+        <w:rPr>
+          <w:rFonts w:ascii="Times New Roman" w:hAnsi="Times New Roman" w:cs="Times New Roman"/>
+          <w:sz w:val="24"/>
+          <w:szCs w:val="24"/>
+        </w:rPr>
+        <w:t>,</w:t>
       </w:r>
       <w:r>
         <w:rPr>
@@ -4051,15 +4275,33 @@
           <w:sz w:val="24"/>
           <w:szCs w:val="24"/>
         </w:rPr>
-        <w:t>, Д.</w:t>
-      </w:r>
-      <w:r>
-        <w:rPr>
-          <w:rFonts w:ascii="Times New Roman" w:hAnsi="Times New Roman" w:cs="Times New Roman"/>
-          <w:sz w:val="24"/>
-          <w:szCs w:val="24"/>
-        </w:rPr>
-        <w:t>. Варианты метода "Гусеница"-</w:t>
+        <w:t xml:space="preserve">, </w:t>
+      </w:r>
+      <w:proofErr w:type="gramStart"/>
+      <w:r>
+        <w:rPr>
+          <w:rFonts w:ascii="Times New Roman" w:hAnsi="Times New Roman" w:cs="Times New Roman"/>
+          <w:sz w:val="24"/>
+          <w:szCs w:val="24"/>
+        </w:rPr>
+        <w:t>Д.</w:t>
+      </w:r>
+      <w:r>
+        <w:rPr>
+          <w:rFonts w:ascii="Times New Roman" w:hAnsi="Times New Roman" w:cs="Times New Roman"/>
+          <w:sz w:val="24"/>
+          <w:szCs w:val="24"/>
+        </w:rPr>
+        <w:t>.</w:t>
+      </w:r>
+      <w:proofErr w:type="gramEnd"/>
+      <w:r>
+        <w:rPr>
+          <w:rFonts w:ascii="Times New Roman" w:hAnsi="Times New Roman" w:cs="Times New Roman"/>
+          <w:sz w:val="24"/>
+          <w:szCs w:val="24"/>
+        </w:rPr>
+        <w:t xml:space="preserve"> Варианты метода "Гусеница"-</w:t>
       </w:r>
       <w:r>
         <w:rPr>

</xml_diff>

<commit_message>
final (?) text corrections
</commit_message>
<xml_diff>
--- a/Science_paper/02_Сенов М.А., Голяндина Н.Э._Численное исследование ошибок.docx
+++ b/Science_paper/02_Сенов М.А., Голяндина Н.Э._Численное исследование ошибок.docx
@@ -561,7 +561,23 @@
           <w:sz w:val="24"/>
           <w:szCs w:val="24"/>
         </w:rPr>
-        <w:t xml:space="preserve">Ошибку будем измерять как среднеквадратическое отклонение. </w:t>
+        <w:t>Ошибку будем измерять как среднеквадратическое отклонение</w:t>
+      </w:r>
+      <w:r>
+        <w:rPr>
+          <w:rFonts w:ascii="Times New Roman" w:hAnsi="Times New Roman" w:cs="Times New Roman"/>
+          <w:sz w:val="24"/>
+          <w:szCs w:val="24"/>
+        </w:rPr>
+        <w:t xml:space="preserve"> от сигнала, усредненное по точкам временного ряда</w:t>
+      </w:r>
+      <w:r>
+        <w:rPr>
+          <w:rFonts w:ascii="Times New Roman" w:hAnsi="Times New Roman" w:cs="Times New Roman"/>
+          <w:sz w:val="24"/>
+          <w:szCs w:val="24"/>
+        </w:rPr>
+        <w:t xml:space="preserve">. </w:t>
       </w:r>
     </w:p>
     <w:p>
@@ -648,7 +664,6 @@
         </w:rPr>
         <w:t>x</w:t>
       </w:r>
-      <w:proofErr w:type="gramStart"/>
       <w:r>
         <w:rPr>
           <w:rFonts w:ascii="Times New Roman" w:hAnsi="Times New Roman" w:cs="Times New Roman"/>
@@ -666,18 +681,7 @@
           <w:sz w:val="24"/>
           <w:szCs w:val="24"/>
         </w:rPr>
-        <w:t>,…</w:t>
-      </w:r>
-      <w:proofErr w:type="gramEnd"/>
-      <w:r>
-        <w:rPr>
-          <w:rFonts w:ascii="Times New Roman" w:hAnsi="Times New Roman" w:cs="Times New Roman"/>
-          <w:i/>
-          <w:iCs/>
-          <w:sz w:val="24"/>
-          <w:szCs w:val="24"/>
-        </w:rPr>
-        <w:t>,</w:t>
+        <w:t>,…,</w:t>
       </w:r>
       <w:proofErr w:type="spellStart"/>
       <w:r>
@@ -1574,7 +1578,55 @@
           <w:sz w:val="24"/>
           <w:szCs w:val="24"/>
         </w:rPr>
-        <w:t xml:space="preserve">, при этом 1* означает, что, судя по всему, среднее значение равно нулю для любого </w:t>
+        <w:t xml:space="preserve">, при этом 1* означает, что, судя по всему, </w:t>
+      </w:r>
+      <w:r>
+        <w:rPr>
+          <w:rFonts w:ascii="Times New Roman" w:hAnsi="Times New Roman" w:cs="Times New Roman"/>
+          <w:sz w:val="24"/>
+          <w:szCs w:val="24"/>
+        </w:rPr>
+        <w:t>разность ошибок</w:t>
+      </w:r>
+      <w:r>
+        <w:rPr>
+          <w:rFonts w:ascii="Times New Roman" w:hAnsi="Times New Roman" w:cs="Times New Roman"/>
+          <w:sz w:val="24"/>
+          <w:szCs w:val="24"/>
+        </w:rPr>
+        <w:t xml:space="preserve"> </w:t>
+      </w:r>
+      <w:r>
+        <w:rPr>
+          <w:rFonts w:ascii="Times New Roman" w:hAnsi="Times New Roman" w:cs="Times New Roman"/>
+          <w:sz w:val="24"/>
+          <w:szCs w:val="24"/>
+        </w:rPr>
+        <w:t xml:space="preserve">практически </w:t>
+      </w:r>
+      <w:r>
+        <w:rPr>
+          <w:rFonts w:ascii="Times New Roman" w:hAnsi="Times New Roman" w:cs="Times New Roman"/>
+          <w:sz w:val="24"/>
+          <w:szCs w:val="24"/>
+        </w:rPr>
+        <w:t>равн</w:t>
+      </w:r>
+      <w:r>
+        <w:rPr>
+          <w:rFonts w:ascii="Times New Roman" w:hAnsi="Times New Roman" w:cs="Times New Roman"/>
+          <w:sz w:val="24"/>
+          <w:szCs w:val="24"/>
+        </w:rPr>
+        <w:t>а</w:t>
+      </w:r>
+      <w:r>
+        <w:rPr>
+          <w:rFonts w:ascii="Times New Roman" w:hAnsi="Times New Roman" w:cs="Times New Roman"/>
+          <w:sz w:val="24"/>
+          <w:szCs w:val="24"/>
+        </w:rPr>
+        <w:t xml:space="preserve"> нулю для любого </w:t>
       </w:r>
       <w:r>
         <w:rPr>
@@ -3493,6 +3545,7 @@
         <w:rPr>
           <w:rFonts w:ascii="Times New Roman" w:hAnsi="Times New Roman" w:cs="Times New Roman"/>
         </w:rPr>
+        <w:lastRenderedPageBreak/>
         <w:t>Табл.1 Наличие сходимости ошибок оценки сигнала к нулю</w:t>
       </w:r>
       <w:r>
@@ -3546,7 +3599,7 @@
           <w:sz w:val="24"/>
           <w:szCs w:val="24"/>
         </w:rPr>
-        <w:t>. Таким образом, во всех</w:t>
+        <w:t>. Таким образом, во всех случаях теоретическое исследование ошибки первого порядка адекватно описывает поведение полной ошибки. С</w:t>
       </w:r>
       <w:r>
         <w:rPr>
@@ -3555,7 +3608,7 @@
           <w:sz w:val="24"/>
           <w:szCs w:val="24"/>
         </w:rPr>
-        <w:t xml:space="preserve"> случаях теоретическое исследование ошибки первого порядка адекватно описывает поведение полной ошибки.</w:t>
+        <w:t>ходимость обеих ошибок к нулю</w:t>
       </w:r>
       <w:r>
         <w:rPr>
@@ -3564,34 +3617,7 @@
           <w:sz w:val="24"/>
           <w:szCs w:val="24"/>
         </w:rPr>
-        <w:t xml:space="preserve"> С</w:t>
-      </w:r>
-      <w:r>
-        <w:rPr>
-          <w:rFonts w:ascii="Times New Roman" w:hAnsi="Times New Roman" w:cs="Times New Roman"/>
-          <w:color w:val="000000"/>
-          <w:sz w:val="24"/>
-          <w:szCs w:val="24"/>
-        </w:rPr>
-        <w:t>ходимость обеих ошибок к нулю</w:t>
-      </w:r>
-      <w:r>
-        <w:rPr>
-          <w:rFonts w:ascii="Times New Roman" w:hAnsi="Times New Roman" w:cs="Times New Roman"/>
-          <w:color w:val="000000"/>
-          <w:sz w:val="24"/>
-          <w:szCs w:val="24"/>
-        </w:rPr>
-        <w:t xml:space="preserve"> имеет место во всех случая </w:t>
-      </w:r>
-      <w:r>
-        <w:rPr>
-          <w:rFonts w:ascii="Times New Roman" w:hAnsi="Times New Roman" w:cs="Times New Roman"/>
-          <w:color w:val="000000"/>
-          <w:sz w:val="24"/>
-          <w:szCs w:val="24"/>
-        </w:rPr>
-        <w:t xml:space="preserve">кроме случая фиксированной длины окна </w:t>
+        <w:t xml:space="preserve"> имеет место во всех случая кроме случая фиксированной длины окна </w:t>
       </w:r>
       <w:r>
         <w:rPr>
@@ -3685,7 +3711,25 @@
           <w:sz w:val="24"/>
           <w:szCs w:val="24"/>
         </w:rPr>
-        <w:t>и возмущения в виде выброса. В последнем случае максимальная абсолютная ошибка не стремится к нулю, хотя первый порядок ошибки по-прежнему адекватно описывает полную ошибку.</w:t>
+        <w:t xml:space="preserve">и возмущения в виде выброса. В </w:t>
+      </w:r>
+      <w:r>
+        <w:rPr>
+          <w:rFonts w:ascii="Times New Roman" w:hAnsi="Times New Roman" w:cs="Times New Roman"/>
+          <w:color w:val="000000"/>
+          <w:sz w:val="24"/>
+          <w:szCs w:val="24"/>
+        </w:rPr>
+        <w:t xml:space="preserve">этом </w:t>
+      </w:r>
+      <w:r>
+        <w:rPr>
+          <w:rFonts w:ascii="Times New Roman" w:hAnsi="Times New Roman" w:cs="Times New Roman"/>
+          <w:color w:val="000000"/>
+          <w:sz w:val="24"/>
+          <w:szCs w:val="24"/>
+        </w:rPr>
+        <w:t>случае максимальная абсолютная ошибка не стремится к нулю, хотя первый порядок ошибки по-прежнему адекватно описывает полную ошибку.</w:t>
       </w:r>
     </w:p>
     <w:p>
@@ -4275,33 +4319,15 @@
           <w:sz w:val="24"/>
           <w:szCs w:val="24"/>
         </w:rPr>
-        <w:t xml:space="preserve">, </w:t>
-      </w:r>
-      <w:proofErr w:type="gramStart"/>
-      <w:r>
-        <w:rPr>
-          <w:rFonts w:ascii="Times New Roman" w:hAnsi="Times New Roman" w:cs="Times New Roman"/>
-          <w:sz w:val="24"/>
-          <w:szCs w:val="24"/>
-        </w:rPr>
-        <w:t>Д.</w:t>
-      </w:r>
-      <w:r>
-        <w:rPr>
-          <w:rFonts w:ascii="Times New Roman" w:hAnsi="Times New Roman" w:cs="Times New Roman"/>
-          <w:sz w:val="24"/>
-          <w:szCs w:val="24"/>
-        </w:rPr>
-        <w:t>.</w:t>
-      </w:r>
-      <w:proofErr w:type="gramEnd"/>
-      <w:r>
-        <w:rPr>
-          <w:rFonts w:ascii="Times New Roman" w:hAnsi="Times New Roman" w:cs="Times New Roman"/>
-          <w:sz w:val="24"/>
-          <w:szCs w:val="24"/>
-        </w:rPr>
-        <w:t xml:space="preserve"> Варианты метода "Гусеница"-</w:t>
+        <w:t>, Д.</w:t>
+      </w:r>
+      <w:r>
+        <w:rPr>
+          <w:rFonts w:ascii="Times New Roman" w:hAnsi="Times New Roman" w:cs="Times New Roman"/>
+          <w:sz w:val="24"/>
+          <w:szCs w:val="24"/>
+        </w:rPr>
+        <w:t>. Варианты метода "Гусеница"-</w:t>
       </w:r>
       <w:r>
         <w:rPr>

</xml_diff>